<commit_message>
June 2023 newsletter (part 2)
</commit_message>
<xml_diff>
--- a/samples/AppInsights/News/2023-06-01-Whats new in Dynamics 365 Business Central telemetry - June 2023 - part 1.docx
+++ b/samples/AppInsights/News/2023-06-01-Whats new in Dynamics 365 Business Central telemetry - June 2023 - part 1.docx
@@ -116,7 +116,21 @@
         <w:rPr>
           <w:lang w:val="en-GB" w:eastAsia="en-DK"/>
         </w:rPr>
-        <w:t xml:space="preserve">The conferences in Florida, Bangkok, and Birmingham had a lot of telemetry content and this can actually be seen om the usage numbers of telemetry and the Power BI apps on telemetry. We now have a combined MAU of 2400+ on the Power BI apps, which is more than I had hoped </w:t>
+        <w:t xml:space="preserve">The conferences in Florida, Bangkok, and Birmingham had a lot of telemetry content and this can </w:t>
+      </w:r>
+      <w:proofErr w:type="gramStart"/>
+      <w:r>
+        <w:rPr>
+          <w:lang w:val="en-GB" w:eastAsia="en-DK"/>
+        </w:rPr>
+        <w:t>actually be</w:t>
+      </w:r>
+      <w:proofErr w:type="gramEnd"/>
+      <w:r>
+        <w:rPr>
+          <w:lang w:val="en-GB" w:eastAsia="en-DK"/>
+        </w:rPr>
+        <w:t xml:space="preserve"> seen om the usage numbers of telemetry and the Power BI apps on telemetry. We now have a combined MAU of 2400+ on the Power BI apps, which is more than I had hoped </w:t>
       </w:r>
       <w:r>
         <w:rPr>
@@ -251,8 +265,16 @@
         <w:rPr>
           <w:lang w:val="en-GB" w:eastAsia="en-DK"/>
         </w:rPr>
-        <w:t>e data-driven</w:t>
-      </w:r>
+        <w:t>e data-</w:t>
+      </w:r>
+      <w:proofErr w:type="gramStart"/>
+      <w:r>
+        <w:rPr>
+          <w:lang w:val="en-GB" w:eastAsia="en-DK"/>
+        </w:rPr>
+        <w:t>driven</w:t>
+      </w:r>
+      <w:proofErr w:type="gramEnd"/>
     </w:p>
     <w:p>
       <w:pPr>
@@ -491,7 +513,21 @@
         <w:rPr>
           <w:lang w:val="en-GB" w:eastAsia="en-DK"/>
         </w:rPr>
-        <w:t xml:space="preserve">Fortunately for you, I put together a playbook that can help you with that. It is called the Telemetry Maturity Model, and in previous newsletters, I dived deeper into how you can use it. </w:t>
+        <w:t xml:space="preserve">Fortunately for you, I put together a playbook that can help you with that. It is called the Telemetry Maturity Model, and in previous newsletters, </w:t>
+      </w:r>
+      <w:proofErr w:type="gramStart"/>
+      <w:r>
+        <w:rPr>
+          <w:lang w:val="en-GB" w:eastAsia="en-DK"/>
+        </w:rPr>
+        <w:t>I</w:t>
+      </w:r>
+      <w:proofErr w:type="gramEnd"/>
+      <w:r>
+        <w:rPr>
+          <w:lang w:val="en-GB" w:eastAsia="en-DK"/>
+        </w:rPr>
+        <w:t xml:space="preserve"> dived deeper into how you can use it. </w:t>
       </w:r>
     </w:p>
     <w:p>
@@ -513,6 +549,21 @@
           <w:lang w:val="en-GB" w:eastAsia="en-DK"/>
         </w:rPr>
       </w:pPr>
+      <w:hyperlink r:id="rId5" w:history="1">
+        <w:r>
+          <w:rPr>
+            <w:rStyle w:val="Hyperlink"/>
+            <w:lang w:val="en-GB" w:eastAsia="en-DK"/>
+          </w:rPr>
+          <w:t>https://www.linkedin.com/pulse/whats-new-dynamics-365-business-central-telemetry-2022-pontoppidan-1e%3FtrackingId=WXaT08vKSEa5Rpfd4mADWQ%253D%253D/?trackingId=WXaT08vKSEa5Rpfd4mADWQ%3D%3D</w:t>
+        </w:r>
+      </w:hyperlink>
+      <w:r>
+        <w:rPr>
+          <w:lang w:val="en-GB" w:eastAsia="en-DK"/>
+        </w:rPr>
+        <w:t xml:space="preserve"> </w:t>
+      </w:r>
     </w:p>
     <w:p>
       <w:pPr>
@@ -539,7 +590,7 @@
         </w:rPr>
         <w:t xml:space="preserve">You could also just download the playbook right now and get started. Get it here: </w:t>
       </w:r>
-      <w:hyperlink r:id="rId5" w:anchor=":~:text=Learn%20how%20we%20use%20telemetry%20(we%20have%20just%20enabled%20it)%20all%20over%20your%20partner%20practice.%20This%20deck%20is%20built%20around%20the%20Telemetry%20Maturity%20Model" w:history="1">
+      <w:hyperlink r:id="rId6" w:anchor=":~:text=Learn%20how%20we%20use%20telemetry%20(we%20have%20just%20enabled%20it)%20all%20over%20your%20partner%20practice.%20This%20deck%20is%20built%20around%20the%20Telemetry%20Maturity%20Model" w:history="1">
         <w:r>
           <w:rPr>
             <w:rStyle w:val="Hyperlink"/>
@@ -598,7 +649,21 @@
         <w:rPr>
           <w:lang w:val="en-GB" w:eastAsia="en-DK"/>
         </w:rPr>
-        <w:t xml:space="preserve"> conferences this spring (actually our Telemetry Hero Krzysztof B</w:t>
+        <w:t xml:space="preserve"> conferences this spring (</w:t>
+      </w:r>
+      <w:proofErr w:type="gramStart"/>
+      <w:r>
+        <w:rPr>
+          <w:lang w:val="en-GB" w:eastAsia="en-DK"/>
+        </w:rPr>
+        <w:t>actually our</w:t>
+      </w:r>
+      <w:proofErr w:type="gramEnd"/>
+      <w:r>
+        <w:rPr>
+          <w:lang w:val="en-GB" w:eastAsia="en-DK"/>
+        </w:rPr>
+        <w:t xml:space="preserve"> Telemetry Hero Krzysztof B</w:t>
       </w:r>
       <w:r>
         <w:rPr>
@@ -641,7 +706,21 @@
         <w:rPr>
           <w:lang w:val="en-GB" w:eastAsia="en-DK"/>
         </w:rPr>
-        <w:t xml:space="preserve">The number one question that I got was “Does it work on-premises?” (it does). This question is now part of the telemetry FAQ on docs, where I have compiled a list of frequently asked questions. You might want to browse the FAQ, </w:t>
+        <w:t>The number one question that I got was “Does it work on-premises?” (</w:t>
+      </w:r>
+      <w:proofErr w:type="gramStart"/>
+      <w:r>
+        <w:rPr>
+          <w:lang w:val="en-GB" w:eastAsia="en-DK"/>
+        </w:rPr>
+        <w:t>it</w:t>
+      </w:r>
+      <w:proofErr w:type="gramEnd"/>
+      <w:r>
+        <w:rPr>
+          <w:lang w:val="en-GB" w:eastAsia="en-DK"/>
+        </w:rPr>
+        <w:t xml:space="preserve"> does). This question is now part of the telemetry FAQ on docs, where I have compiled a list of frequently asked questions. You might want to browse the FAQ, </w:t>
       </w:r>
       <w:r>
         <w:rPr>
@@ -667,7 +746,7 @@
         </w:rPr>
         <w:t xml:space="preserve"> learn a thing or two. Go here to see the telemetry FAQ: </w:t>
       </w:r>
-      <w:hyperlink r:id="rId6" w:history="1">
+      <w:hyperlink r:id="rId7" w:history="1">
         <w:r>
           <w:rPr>
             <w:rStyle w:val="Hyperlink"/>
@@ -707,7 +786,7 @@
         </w:rPr>
         <w:t xml:space="preserve"> </w:t>
       </w:r>
-      <w:hyperlink r:id="rId7" w:anchor="use-the-app" w:history="1">
+      <w:hyperlink r:id="rId8" w:anchor="use-the-app" w:history="1">
         <w:r>
           <w:rPr>
             <w:rStyle w:val="Hyperlink"/>
@@ -775,7 +854,14 @@
         <w:rPr>
           <w:lang w:val="en-GB" w:eastAsia="en-DK"/>
         </w:rPr>
-        <w:t xml:space="preserve"> a technical pre</w:t>
+        <w:t xml:space="preserve"> a </w:t>
+      </w:r>
+      <w:proofErr w:type="gramStart"/>
+      <w:r>
+        <w:rPr>
+          <w:lang w:val="en-GB" w:eastAsia="en-DK"/>
+        </w:rPr>
+        <w:t>technical pre</w:t>
       </w:r>
       <w:r>
         <w:rPr>
@@ -787,9 +873,16 @@
         <w:rPr>
           <w:lang w:val="en-GB" w:eastAsia="en-DK"/>
         </w:rPr>
-        <w:t xml:space="preserve">sales role), you might want to take a look at the playbook I wrote for using telemetry to be more data-driven in your sales organization. Check out the playbook here: </w:t>
-      </w:r>
-      <w:hyperlink r:id="rId8" w:anchor=":~:text=Base%20follow%2Dup%20meetings%20with%20customers%20on%20data" w:history="1">
+        <w:t>sales</w:t>
+      </w:r>
+      <w:proofErr w:type="gramEnd"/>
+      <w:r>
+        <w:rPr>
+          <w:lang w:val="en-GB" w:eastAsia="en-DK"/>
+        </w:rPr>
+        <w:t xml:space="preserve"> role), you might want to take a look at the playbook I wrote for using telemetry to be more data-driven in your sales organization. Check out the playbook here: </w:t>
+      </w:r>
+      <w:hyperlink r:id="rId9" w:anchor=":~:text=Base%20follow%2Dup%20meetings%20with%20customers%20on%20data" w:history="1">
         <w:r>
           <w:rPr>
             <w:rStyle w:val="Hyperlink"/>
@@ -850,7 +943,6 @@
         <w:rPr>
           <w:lang w:val="en-GB" w:eastAsia="en-DK"/>
         </w:rPr>
-        <w:lastRenderedPageBreak/>
         <w:t>Cost of Telemetry (data ingestion)</w:t>
       </w:r>
     </w:p>
@@ -919,20 +1011,42 @@
         <w:rPr>
           <w:lang w:val="en-GB" w:eastAsia="en-DK"/>
         </w:rPr>
-        <w:t>One telemetry event typically consumes 2-10 KB depending of the type of event. The max size for one event is 32 KB.</w:t>
-      </w:r>
-    </w:p>
-    <w:p>
-      <w:pPr>
-        <w:rPr>
-          <w:lang w:val="en-GB" w:eastAsia="en-DK"/>
-        </w:rPr>
-      </w:pPr>
-      <w:r>
-        <w:rPr>
-          <w:lang w:val="en-GB" w:eastAsia="en-DK"/>
-        </w:rPr>
-        <w:t>So with a 160 MB daily cap, you can receive between 5000 (worst case) and 80000 daily events (best case). With event size 10kb, this corresponds to 16000 daily events.</w:t>
+        <w:t xml:space="preserve">One telemetry event typically consumes 2-10 KB depending </w:t>
+      </w:r>
+      <w:proofErr w:type="gramStart"/>
+      <w:r>
+        <w:rPr>
+          <w:lang w:val="en-GB" w:eastAsia="en-DK"/>
+        </w:rPr>
+        <w:t>of</w:t>
+      </w:r>
+      <w:proofErr w:type="gramEnd"/>
+      <w:r>
+        <w:rPr>
+          <w:lang w:val="en-GB" w:eastAsia="en-DK"/>
+        </w:rPr>
+        <w:t xml:space="preserve"> the type of event. The max size for one event is 32 KB.</w:t>
+      </w:r>
+    </w:p>
+    <w:p>
+      <w:pPr>
+        <w:rPr>
+          <w:lang w:val="en-GB" w:eastAsia="en-DK"/>
+        </w:rPr>
+      </w:pPr>
+      <w:proofErr w:type="gramStart"/>
+      <w:r>
+        <w:rPr>
+          <w:lang w:val="en-GB" w:eastAsia="en-DK"/>
+        </w:rPr>
+        <w:t>So</w:t>
+      </w:r>
+      <w:proofErr w:type="gramEnd"/>
+      <w:r>
+        <w:rPr>
+          <w:lang w:val="en-GB" w:eastAsia="en-DK"/>
+        </w:rPr>
+        <w:t xml:space="preserve"> with a 160 MB daily cap, you can receive between 5000 (worst case) and 80000 daily events (best case). With event size 10kb, this corresponds to 16000 daily events.</w:t>
       </w:r>
     </w:p>
     <w:p>
@@ -1438,6 +1552,7 @@
               <w:rPr>
                 <w:lang w:val="en-GB" w:eastAsia="en-DK"/>
               </w:rPr>
+              <w:lastRenderedPageBreak/>
               <w:t>10</w:t>
             </w:r>
           </w:p>
@@ -1496,6 +1611,7 @@
         </w:rPr>
         <w:t xml:space="preserve">Everything there is to know about telemetry cost </w:t>
       </w:r>
+      <w:proofErr w:type="gramStart"/>
       <w:r>
         <w:rPr>
           <w:lang w:val="en-GB" w:eastAsia="en-DK"/>
@@ -1506,16 +1622,23 @@
         <w:rPr>
           <w:lang w:val="en-GB" w:eastAsia="en-DK"/>
         </w:rPr>
-        <w:t xml:space="preserve"> now be available in this docs article:</w:t>
-      </w:r>
-    </w:p>
-    <w:p>
-      <w:pPr>
-        <w:rPr>
-          <w:lang w:val="en-GB" w:eastAsia="en-DK"/>
-        </w:rPr>
-      </w:pPr>
-      <w:hyperlink r:id="rId9" w:history="1">
+        <w:t xml:space="preserve"> now be</w:t>
+      </w:r>
+      <w:proofErr w:type="gramEnd"/>
+      <w:r>
+        <w:rPr>
+          <w:lang w:val="en-GB" w:eastAsia="en-DK"/>
+        </w:rPr>
+        <w:t xml:space="preserve"> available in this docs article:</w:t>
+      </w:r>
+    </w:p>
+    <w:p>
+      <w:pPr>
+        <w:rPr>
+          <w:lang w:val="en-GB" w:eastAsia="en-DK"/>
+        </w:rPr>
+      </w:pPr>
+      <w:hyperlink r:id="rId10" w:history="1">
         <w:r>
           <w:rPr>
             <w:rStyle w:val="Hyperlink"/>
@@ -1754,8 +1877,16 @@
         <w:rPr>
           <w:lang w:val="en-GB" w:eastAsia="en-DK"/>
         </w:rPr>
-        <w:t>clicking “Follow” on the metrics you are interested in. Any state change on that metric will then show up like this in Teams</w:t>
-      </w:r>
+        <w:t xml:space="preserve">clicking “Follow” on the metrics you are interested in. Any state change on that metric will then show up like this in </w:t>
+      </w:r>
+      <w:proofErr w:type="gramStart"/>
+      <w:r>
+        <w:rPr>
+          <w:lang w:val="en-GB" w:eastAsia="en-DK"/>
+        </w:rPr>
+        <w:t>Teams</w:t>
+      </w:r>
+      <w:proofErr w:type="gramEnd"/>
     </w:p>
     <w:p>
       <w:pPr>
@@ -1809,7 +1940,7 @@
           <w:lang w:val="en-GB" w:eastAsia="en-DK"/>
         </w:rPr>
       </w:pPr>
-      <w:hyperlink r:id="rId10" w:history="1">
+      <w:hyperlink r:id="rId11" w:history="1">
         <w:r>
           <w:rPr>
             <w:rStyle w:val="Hyperlink"/>
@@ -1842,6 +1973,7 @@
         <w:rPr>
           <w:lang w:val="en-US"/>
         </w:rPr>
+        <w:lastRenderedPageBreak/>
         <w:t xml:space="preserve">This video from a </w:t>
       </w:r>
       <w:r>
@@ -1874,7 +2006,7 @@
         </w:rPr>
         <w:t xml:space="preserve"> </w:t>
       </w:r>
-      <w:hyperlink r:id="rId11" w:history="1">
+      <w:hyperlink r:id="rId12" w:history="1">
         <w:r>
           <w:rPr>
             <w:rStyle w:val="Hyperlink"/>
@@ -1922,7 +2054,7 @@
         </w:rPr>
         <w:t xml:space="preserve"> has also been updated with guidance on this. See more at </w:t>
       </w:r>
-      <w:hyperlink r:id="rId12" w:anchor="no-code-alerting-with-power-bi-metrics" w:history="1">
+      <w:hyperlink r:id="rId13" w:anchor="no-code-alerting-with-power-bi-metrics" w:history="1">
         <w:r>
           <w:rPr>
             <w:rStyle w:val="Hyperlink"/>
@@ -2136,7 +2268,7 @@
           <w:lang w:val="en-GB" w:eastAsia="en-DK"/>
         </w:rPr>
       </w:pPr>
-      <w:hyperlink r:id="rId13" w:history="1">
+      <w:hyperlink r:id="rId14" w:history="1">
         <w:r>
           <w:rPr>
             <w:rStyle w:val="Hyperlink"/>
@@ -2201,7 +2333,21 @@
         <w:rPr>
           <w:lang w:val="en-GB" w:eastAsia="en-DK"/>
         </w:rPr>
-        <w:t xml:space="preserve">Days Of Knowledge </w:t>
+        <w:t xml:space="preserve">Days </w:t>
+      </w:r>
+      <w:proofErr w:type="gramStart"/>
+      <w:r>
+        <w:rPr>
+          <w:lang w:val="en-GB" w:eastAsia="en-DK"/>
+        </w:rPr>
+        <w:t>Of</w:t>
+      </w:r>
+      <w:proofErr w:type="gramEnd"/>
+      <w:r>
+        <w:rPr>
+          <w:lang w:val="en-GB" w:eastAsia="en-DK"/>
+        </w:rPr>
+        <w:t xml:space="preserve"> Knowledge </w:t>
       </w:r>
       <w:r>
         <w:rPr>
@@ -2266,7 +2412,7 @@
           <w:lang w:val="en-GB" w:eastAsia="en-DK"/>
         </w:rPr>
       </w:pPr>
-      <w:hyperlink r:id="rId14" w:history="1">
+      <w:hyperlink r:id="rId15" w:history="1">
         <w:r>
           <w:rPr>
             <w:rStyle w:val="Hyperlink"/>
@@ -2299,7 +2445,21 @@
         <w:rPr>
           <w:lang w:val="en-GB" w:eastAsia="en-DK"/>
         </w:rPr>
-        <w:t>Telemetry From Basics To Advanced Usage</w:t>
+        <w:t xml:space="preserve">Telemetry From Basics </w:t>
+      </w:r>
+      <w:proofErr w:type="gramStart"/>
+      <w:r>
+        <w:rPr>
+          <w:lang w:val="en-GB" w:eastAsia="en-DK"/>
+        </w:rPr>
+        <w:t>To</w:t>
+      </w:r>
+      <w:proofErr w:type="gramEnd"/>
+      <w:r>
+        <w:rPr>
+          <w:lang w:val="en-GB" w:eastAsia="en-DK"/>
+        </w:rPr>
+        <w:t xml:space="preserve"> Advanced Usage</w:t>
       </w:r>
       <w:r>
         <w:rPr>
@@ -2320,7 +2480,7 @@
           <w:lang w:val="en-GB" w:eastAsia="en-DK"/>
         </w:rPr>
       </w:pPr>
-      <w:hyperlink r:id="rId15" w:history="1">
+      <w:hyperlink r:id="rId16" w:history="1">
         <w:r>
           <w:rPr>
             <w:rStyle w:val="Hyperlink"/>
@@ -2373,16 +2533,24 @@
         <w:rPr>
           <w:lang w:val="en-GB" w:eastAsia="en-DK"/>
         </w:rPr>
-        <w:t>Read more</w:t>
-      </w:r>
-    </w:p>
-    <w:p>
-      <w:pPr>
-        <w:rPr>
-          <w:lang w:val="en-GB" w:eastAsia="en-DK"/>
-        </w:rPr>
-      </w:pPr>
-      <w:hyperlink r:id="rId16" w:history="1">
+        <w:t xml:space="preserve">Read </w:t>
+      </w:r>
+      <w:proofErr w:type="gramStart"/>
+      <w:r>
+        <w:rPr>
+          <w:lang w:val="en-GB" w:eastAsia="en-DK"/>
+        </w:rPr>
+        <w:t>more</w:t>
+      </w:r>
+      <w:proofErr w:type="gramEnd"/>
+    </w:p>
+    <w:p>
+      <w:pPr>
+        <w:rPr>
+          <w:lang w:val="en-GB" w:eastAsia="en-DK"/>
+        </w:rPr>
+      </w:pPr>
+      <w:hyperlink r:id="rId17" w:history="1">
         <w:r>
           <w:rPr>
             <w:rStyle w:val="Hyperlink"/>
@@ -2573,7 +2741,21 @@
         <w:rPr>
           <w:lang w:val="en-GB" w:eastAsia="en-DK"/>
         </w:rPr>
-        <w:t xml:space="preserve">Thursday June 22, you can learn about Feature telemetry in the session  </w:t>
+        <w:t xml:space="preserve">Thursday June 22, you can learn about Feature telemetry in the </w:t>
+      </w:r>
+      <w:proofErr w:type="gramStart"/>
+      <w:r>
+        <w:rPr>
+          <w:lang w:val="en-GB" w:eastAsia="en-DK"/>
+        </w:rPr>
+        <w:t>session</w:t>
+      </w:r>
+      <w:proofErr w:type="gramEnd"/>
+      <w:r>
+        <w:rPr>
+          <w:lang w:val="en-GB" w:eastAsia="en-DK"/>
+        </w:rPr>
+        <w:t xml:space="preserve">  </w:t>
       </w:r>
     </w:p>
     <w:p>
@@ -2670,8 +2852,16 @@
         <w:rPr>
           <w:lang w:val="en-GB" w:eastAsia="en-DK"/>
         </w:rPr>
-        <w:t>Business Central Reporting demystified</w:t>
-      </w:r>
+        <w:t xml:space="preserve">Business Central Reporting </w:t>
+      </w:r>
+      <w:proofErr w:type="gramStart"/>
+      <w:r>
+        <w:rPr>
+          <w:lang w:val="en-GB" w:eastAsia="en-DK"/>
+        </w:rPr>
+        <w:t>demystified</w:t>
+      </w:r>
+      <w:proofErr w:type="gramEnd"/>
     </w:p>
     <w:p>
       <w:pPr>
@@ -2706,8 +2896,16 @@
         <w:rPr>
           <w:lang w:val="en-GB" w:eastAsia="en-DK"/>
         </w:rPr>
-        <w:t>Microsoft Presents: Locking in AL: Runtime and explicit AL control</w:t>
-      </w:r>
+        <w:t xml:space="preserve">Microsoft Presents: Locking in AL: Runtime and explicit AL </w:t>
+      </w:r>
+      <w:proofErr w:type="gramStart"/>
+      <w:r>
+        <w:rPr>
+          <w:lang w:val="en-GB" w:eastAsia="en-DK"/>
+        </w:rPr>
+        <w:t>control</w:t>
+      </w:r>
+      <w:proofErr w:type="gramEnd"/>
     </w:p>
     <w:p>
       <w:pPr>
@@ -2760,8 +2958,16 @@
         <w:rPr>
           <w:lang w:val="en-GB" w:eastAsia="en-DK"/>
         </w:rPr>
-        <w:t>Microsoft Presents: Demystifying AppSource development</w:t>
-      </w:r>
+        <w:t xml:space="preserve">Microsoft Presents: Demystifying AppSource </w:t>
+      </w:r>
+      <w:proofErr w:type="gramStart"/>
+      <w:r>
+        <w:rPr>
+          <w:lang w:val="en-GB" w:eastAsia="en-DK"/>
+        </w:rPr>
+        <w:t>development</w:t>
+      </w:r>
+      <w:proofErr w:type="gramEnd"/>
     </w:p>
     <w:p>
       <w:pPr>
@@ -2796,8 +3002,17 @@
         <w:rPr>
           <w:lang w:val="en-GB" w:eastAsia="en-DK"/>
         </w:rPr>
-        <w:t>Microsoft Presents: Ease permission management in your applications, levering the latest permission system enhancements</w:t>
-      </w:r>
+        <w:lastRenderedPageBreak/>
+        <w:t xml:space="preserve">Microsoft Presents: Ease permission management in your applications, levering the latest permission system </w:t>
+      </w:r>
+      <w:proofErr w:type="gramStart"/>
+      <w:r>
+        <w:rPr>
+          <w:lang w:val="en-GB" w:eastAsia="en-DK"/>
+        </w:rPr>
+        <w:t>enhancements</w:t>
+      </w:r>
+      <w:proofErr w:type="gramEnd"/>
     </w:p>
     <w:p>
       <w:pPr>
@@ -2836,16 +3051,24 @@
         <w:rPr>
           <w:lang w:val="en-GB" w:eastAsia="en-DK"/>
         </w:rPr>
-        <w:t>Read more</w:t>
-      </w:r>
-    </w:p>
-    <w:p>
-      <w:pPr>
-        <w:rPr>
-          <w:lang w:val="en-GB" w:eastAsia="en-DK"/>
-        </w:rPr>
-      </w:pPr>
-      <w:hyperlink r:id="rId17" w:history="1">
+        <w:t xml:space="preserve">Read </w:t>
+      </w:r>
+      <w:proofErr w:type="gramStart"/>
+      <w:r>
+        <w:rPr>
+          <w:lang w:val="en-GB" w:eastAsia="en-DK"/>
+        </w:rPr>
+        <w:t>more</w:t>
+      </w:r>
+      <w:proofErr w:type="gramEnd"/>
+    </w:p>
+    <w:p>
+      <w:pPr>
+        <w:rPr>
+          <w:lang w:val="en-GB" w:eastAsia="en-DK"/>
+        </w:rPr>
+      </w:pPr>
+      <w:hyperlink r:id="rId18" w:history="1">
         <w:r>
           <w:rPr>
             <w:rStyle w:val="Hyperlink"/>
@@ -3054,7 +3277,7 @@
         </w:rPr>
         <w:t xml:space="preserve">: </w:t>
       </w:r>
-      <w:hyperlink r:id="rId18" w:history="1">
+      <w:hyperlink r:id="rId19" w:history="1">
         <w:r>
           <w:rPr>
             <w:rStyle w:val="Hyperlink"/>
@@ -3222,11 +3445,19 @@
         </w:rPr>
         <w:t xml:space="preserve"> conference. </w:t>
       </w:r>
-      <w:r>
-        <w:rPr>
-          <w:lang w:val="en-GB" w:eastAsia="en-DK"/>
-        </w:rPr>
-        <w:t>So stay tuned for some cool demos there (and updates on social media).</w:t>
+      <w:proofErr w:type="gramStart"/>
+      <w:r>
+        <w:rPr>
+          <w:lang w:val="en-GB" w:eastAsia="en-DK"/>
+        </w:rPr>
+        <w:t>So</w:t>
+      </w:r>
+      <w:proofErr w:type="gramEnd"/>
+      <w:r>
+        <w:rPr>
+          <w:lang w:val="en-GB" w:eastAsia="en-DK"/>
+        </w:rPr>
+        <w:t xml:space="preserve"> stay tuned for some cool demos there (and updates on social media).</w:t>
       </w:r>
     </w:p>
     <w:p>
@@ -3254,6 +3485,7 @@
         <w:rPr>
           <w:lang w:val="en-GB" w:eastAsia="en-DK"/>
         </w:rPr>
+        <w:lastRenderedPageBreak/>
         <w:t>New signal/updates</w:t>
       </w:r>
     </w:p>
@@ -3316,7 +3548,6 @@
         <w:rPr>
           <w:lang w:val="en-GB" w:eastAsia="en-DK"/>
         </w:rPr>
-        <w:lastRenderedPageBreak/>
         <w:t xml:space="preserve">When </w:t>
       </w:r>
       <w:r>
@@ -3511,7 +3742,7 @@
         </w:rPr>
         <w:t xml:space="preserve">KQL samples might already have been updated, see </w:t>
       </w:r>
-      <w:hyperlink r:id="rId19" w:history="1">
+      <w:hyperlink r:id="rId20" w:history="1">
         <w:proofErr w:type="spellStart"/>
         <w:r>
           <w:rPr>
@@ -3775,7 +4006,7 @@
         </w:rPr>
         <w:t xml:space="preserve">See the video here: </w:t>
       </w:r>
-      <w:hyperlink r:id="rId20" w:history="1">
+      <w:hyperlink r:id="rId21" w:history="1">
         <w:r>
           <w:rPr>
             <w:rStyle w:val="Hyperlink"/>
@@ -3846,7 +4077,14 @@
         <w:rPr>
           <w:lang w:val="en-GB" w:eastAsia="en-DK"/>
         </w:rPr>
-        <w:t xml:space="preserve"> conference regarding monitoring other cloud services that compose a BC ERP project:</w:t>
+        <w:t xml:space="preserve"> conference regarding monitoring other cloud services that compose a BC ERP </w:t>
+      </w:r>
+      <w:r>
+        <w:rPr>
+          <w:lang w:val="en-GB" w:eastAsia="en-DK"/>
+        </w:rPr>
+        <w:lastRenderedPageBreak/>
+        <w:t>project:</w:t>
       </w:r>
       <w:r>
         <w:rPr>
@@ -3854,7 +4092,7 @@
         </w:rPr>
         <w:t xml:space="preserve"> </w:t>
       </w:r>
-      <w:hyperlink r:id="rId21" w:history="1">
+      <w:hyperlink r:id="rId22" w:history="1">
         <w:r>
           <w:rPr>
             <w:rStyle w:val="Hyperlink"/>
@@ -3887,40 +4125,6 @@
         <w:rPr>
           <w:lang w:val="en-GB" w:eastAsia="en-DK"/>
         </w:rPr>
-        <w:t xml:space="preserve">Thanks for the news as usual </w:t>
-      </w:r>
-      <w:r>
-        <w:rPr>
-          <w:rFonts w:ascii="Segoe UI Emoji" w:hAnsi="Segoe UI Emoji" w:cs="Segoe UI Emoji"/>
-          <w:lang w:val="en-GB" w:eastAsia="en-DK"/>
-        </w:rPr>
-        <w:t>😉</w:t>
-      </w:r>
-    </w:p>
-    <w:p>
-      <w:pPr>
-        <w:rPr>
-          <w:lang w:val="en-GB" w:eastAsia="en-DK"/>
-        </w:rPr>
-      </w:pPr>
-    </w:p>
-    <w:p>
-      <w:pPr>
-        <w:rPr>
-          <w:lang w:val="en-GB" w:eastAsia="en-DK"/>
-        </w:rPr>
-      </w:pPr>
-    </w:p>
-    <w:p>
-      <w:pPr>
-        <w:rPr>
-          <w:lang w:val="en-GB" w:eastAsia="en-DK"/>
-        </w:rPr>
-      </w:pPr>
-      <w:r>
-        <w:rPr>
-          <w:lang w:val="en-GB" w:eastAsia="en-DK"/>
-        </w:rPr>
         <w:t xml:space="preserve">Did you know that the </w:t>
       </w:r>
       <w:proofErr w:type="spellStart"/>
@@ -3944,13 +4148,14 @@
           <w:lang w:val="en-GB" w:eastAsia="en-DK"/>
         </w:rPr>
       </w:pPr>
+      <w:bookmarkStart w:id="3" w:name="_Hlk136439292"/>
       <w:r>
         <w:rPr>
           <w:lang w:val="en-GB" w:eastAsia="en-DK"/>
         </w:rPr>
         <w:t xml:space="preserve">Blogs: </w:t>
       </w:r>
-      <w:hyperlink r:id="rId22" w:history="1">
+      <w:hyperlink r:id="rId23" w:history="1">
         <w:r>
           <w:rPr>
             <w:rStyle w:val="Hyperlink"/>
@@ -3965,6 +4170,7 @@
         </w:rPr>
         <w:t xml:space="preserve"> </w:t>
       </w:r>
+      <w:bookmarkEnd w:id="3"/>
     </w:p>
     <w:p>
       <w:pPr>
@@ -3978,7 +4184,7 @@
         </w:rPr>
         <w:t xml:space="preserve">Videos: </w:t>
       </w:r>
-      <w:hyperlink r:id="rId23" w:history="1">
+      <w:hyperlink r:id="rId24" w:history="1">
         <w:r>
           <w:rPr>
             <w:rStyle w:val="Hyperlink"/>
@@ -4180,7 +4386,7 @@
           <w:lang w:val="en-GB"/>
         </w:rPr>
       </w:pPr>
-      <w:hyperlink r:id="rId24" w:history="1">
+      <w:hyperlink r:id="rId25" w:history="1">
         <w:r>
           <w:rPr>
             <w:rStyle w:val="Hyperlink"/>
@@ -4206,19 +4412,33 @@
         <w:rPr>
           <w:lang w:val="en-GB"/>
         </w:rPr>
-        <w:t>(for environment telemetry)</w:t>
-      </w:r>
-    </w:p>
-    <w:p>
-      <w:pPr>
+        <w:t>(</w:t>
+      </w:r>
+      <w:proofErr w:type="gramStart"/>
+      <w:r>
         <w:rPr>
           <w:lang w:val="en-GB"/>
         </w:rPr>
-      </w:pPr>
+        <w:t>for</w:t>
+      </w:r>
+      <w:proofErr w:type="gramEnd"/>
       <w:r>
         <w:rPr>
           <w:lang w:val="en-GB"/>
         </w:rPr>
+        <w:t xml:space="preserve"> environment telemetry)</w:t>
+      </w:r>
+    </w:p>
+    <w:p>
+      <w:pPr>
+        <w:rPr>
+          <w:lang w:val="en-GB"/>
+        </w:rPr>
+      </w:pPr>
+      <w:r>
+        <w:rPr>
+          <w:lang w:val="en-GB"/>
+        </w:rPr>
         <w:t xml:space="preserve">or </w:t>
       </w:r>
     </w:p>
@@ -4228,7 +4448,7 @@
           <w:lang w:val="en-GB"/>
         </w:rPr>
       </w:pPr>
-      <w:hyperlink r:id="rId25" w:history="1">
+      <w:hyperlink r:id="rId26" w:history="1">
         <w:r>
           <w:rPr>
             <w:rStyle w:val="Hyperlink"/>
@@ -4255,7 +4475,21 @@
         <w:rPr>
           <w:lang w:val="en-GB"/>
         </w:rPr>
-        <w:t>(for app telemetry)</w:t>
+        <w:t>(</w:t>
+      </w:r>
+      <w:proofErr w:type="gramStart"/>
+      <w:r>
+        <w:rPr>
+          <w:lang w:val="en-GB"/>
+        </w:rPr>
+        <w:t>for</w:t>
+      </w:r>
+      <w:proofErr w:type="gramEnd"/>
+      <w:r>
+        <w:rPr>
+          <w:lang w:val="en-GB"/>
+        </w:rPr>
+        <w:t xml:space="preserve"> app telemetry)</w:t>
       </w:r>
     </w:p>
     <w:sectPr>

</xml_diff>